<commit_message>
build(opd/lab1): 🎉 lab1 done
</commit_message>
<xml_diff>
--- a/opd/lab1/docs/ОПД ЛР1 P3107 Рязанов Никита.docx
+++ b/opd/lab1/docs/ОПД ЛР1 P3107 Рязанов Никита.docx
@@ -207,6 +207,34 @@
           <w:color w:val="000000"/>
           <w:sz w:val="32"/>
           <w:szCs w:val="32"/>
+          <w:lang w:val="en-US"/>
+        </w:rPr>
+      </w:pPr>
+      <w:r>
+        <w:rPr>
+          <w:color w:val="000000"/>
+          <w:sz w:val="32"/>
+          <w:szCs w:val="32"/>
+        </w:rPr>
+        <w:t xml:space="preserve">Основные команды ОС семейства </w:t>
+      </w:r>
+      <w:r>
+        <w:rPr>
+          <w:color w:val="000000"/>
+          <w:sz w:val="32"/>
+          <w:szCs w:val="32"/>
+          <w:lang w:val="en-US"/>
+        </w:rPr>
+        <w:t>UNIX</w:t>
+      </w:r>
+    </w:p>
+    <w:p>
+      <w:pPr>
+        <w:jc w:val="center"/>
+        <w:rPr>
+          <w:color w:val="000000"/>
+          <w:sz w:val="32"/>
+          <w:szCs w:val="32"/>
         </w:rPr>
       </w:pPr>
     </w:p>
@@ -312,6 +340,7 @@
       <w:pPr>
         <w:jc w:val="right"/>
         <w:rPr>
+          <w:color w:val="000000"/>
           <w:sz w:val="28"/>
           <w:szCs w:val="28"/>
         </w:rPr>
@@ -347,6 +376,49 @@
         </w:rPr>
         <w:br/>
         <w:t xml:space="preserve"> </w:t>
+      </w:r>
+    </w:p>
+    <w:p>
+      <w:pPr>
+        <w:jc w:val="right"/>
+        <w:rPr>
+          <w:b/>
+          <w:bCs/>
+          <w:i/>
+          <w:iCs/>
+          <w:color w:val="000000"/>
+          <w:sz w:val="28"/>
+          <w:szCs w:val="28"/>
+        </w:rPr>
+      </w:pPr>
+      <w:r>
+        <w:rPr>
+          <w:b/>
+          <w:bCs/>
+          <w:i/>
+          <w:iCs/>
+          <w:color w:val="000000"/>
+          <w:sz w:val="28"/>
+          <w:szCs w:val="28"/>
+        </w:rPr>
+        <w:t>Проверил:</w:t>
+      </w:r>
+    </w:p>
+    <w:p>
+      <w:pPr>
+        <w:jc w:val="right"/>
+        <w:rPr>
+          <w:sz w:val="28"/>
+          <w:szCs w:val="28"/>
+          <w:lang w:val="en-US"/>
+        </w:rPr>
+      </w:pPr>
+      <w:r>
+        <w:rPr>
+          <w:sz w:val="28"/>
+          <w:szCs w:val="28"/>
+        </w:rPr>
+        <w:t>Цю Тяньшэн</w:t>
       </w:r>
     </w:p>
     <w:p>
@@ -423,7 +495,7 @@
         </w:rPr>
         <w:fldChar w:fldCharType="separate"/>
       </w:r>
-      <w:hyperlink w:anchor="_Toc178339612" w:history="1">
+      <w:hyperlink w:anchor="_Toc178585251" w:history="1">
         <w:r>
           <w:rPr>
             <w:rStyle w:val="ac"/>
@@ -450,7 +522,7 @@
             <w:noProof/>
             <w:webHidden/>
           </w:rPr>
-          <w:instrText xml:space="preserve"> PAGEREF _Toc178339612 \h </w:instrText>
+          <w:instrText xml:space="preserve"> PAGEREF _Toc178585251 \h </w:instrText>
         </w:r>
         <w:r>
           <w:rPr>
@@ -491,7 +563,7 @@
           <w:sz w:val="22"/>
         </w:rPr>
       </w:pPr>
-      <w:hyperlink w:anchor="_Toc178339613" w:history="1">
+      <w:hyperlink w:anchor="_Toc178585252" w:history="1">
         <w:r>
           <w:rPr>
             <w:rStyle w:val="ac"/>
@@ -518,7 +590,7 @@
             <w:noProof/>
             <w:webHidden/>
           </w:rPr>
-          <w:instrText xml:space="preserve"> PAGEREF _Toc178339613 \h </w:instrText>
+          <w:instrText xml:space="preserve"> PAGEREF _Toc178585252 \h </w:instrText>
         </w:r>
         <w:r>
           <w:rPr>
@@ -538,7 +610,7 @@
             <w:noProof/>
             <w:webHidden/>
           </w:rPr>
-          <w:t>4</w:t>
+          <w:t>5</w:t>
         </w:r>
         <w:r>
           <w:rPr>
@@ -559,7 +631,7 @@
           <w:sz w:val="22"/>
         </w:rPr>
       </w:pPr>
-      <w:hyperlink w:anchor="_Toc178339614" w:history="1">
+      <w:hyperlink w:anchor="_Toc178585253" w:history="1">
         <w:r>
           <w:rPr>
             <w:rStyle w:val="ac"/>
@@ -586,7 +658,7 @@
             <w:noProof/>
             <w:webHidden/>
           </w:rPr>
-          <w:instrText xml:space="preserve"> PAGEREF _Toc178339614 \h </w:instrText>
+          <w:instrText xml:space="preserve"> PAGEREF _Toc178585253 \h </w:instrText>
         </w:r>
         <w:r>
           <w:rPr>
@@ -619,86 +691,312 @@
     </w:p>
     <w:p>
       <w:pPr>
-        <w:pStyle w:val="10"/>
-        <w:rPr>
-          <w:rFonts w:asciiTheme="minorHAnsi" w:eastAsiaTheme="minorEastAsia" w:hAnsiTheme="minorHAnsi" w:cstheme="minorBidi"/>
+        <w:ind w:firstLine="0"/>
+        <w:rPr>
+          <w:szCs w:val="24"/>
+        </w:rPr>
+      </w:pPr>
+      <w:r>
+        <w:rPr>
+          <w:b/>
+          <w:bCs/>
+        </w:rPr>
+        <w:fldChar w:fldCharType="end"/>
+      </w:r>
+      <w:r>
+        <w:br w:type="page"/>
+      </w:r>
+    </w:p>
+    <w:p>
+      <w:pPr>
+        <w:pStyle w:val="aa"/>
+      </w:pPr>
+      <w:bookmarkStart w:id="0" w:name="_Toc178585251"/>
+      <w:r>
+        <w:lastRenderedPageBreak/>
+        <w:t>Задание</w:t>
+      </w:r>
+      <w:bookmarkEnd w:id="0"/>
+    </w:p>
+    <w:p>
+      <w:pPr>
+        <w:jc w:val="both"/>
+        <w:rPr>
+          <w:szCs w:val="24"/>
+        </w:rPr>
+      </w:pPr>
+      <w:r>
+        <w:rPr>
+          <w:szCs w:val="24"/>
+        </w:rPr>
+        <w:t xml:space="preserve">Условия задания в соответствии с вариантом представлены ниже (см. </w:t>
+      </w:r>
+      <w:r>
+        <w:rPr>
+          <w:szCs w:val="24"/>
+        </w:rPr>
+        <w:fldChar w:fldCharType="begin"/>
+      </w:r>
+      <w:r>
+        <w:rPr>
+          <w:szCs w:val="24"/>
+        </w:rPr>
+        <w:instrText xml:space="preserve"> REF _Ref178582120 \h </w:instrText>
+      </w:r>
+      <w:r>
+        <w:rPr>
+          <w:szCs w:val="24"/>
+        </w:rPr>
+      </w:r>
+      <w:r>
+        <w:rPr>
+          <w:szCs w:val="24"/>
+        </w:rPr>
+        <w:fldChar w:fldCharType="separate"/>
+      </w:r>
+      <w:r>
+        <w:t xml:space="preserve">рис. </w:t>
+      </w:r>
+      <w:r>
+        <w:rPr>
           <w:noProof/>
-          <w:color w:val="auto"/>
-          <w:sz w:val="22"/>
-        </w:rPr>
-      </w:pPr>
-      <w:hyperlink w:anchor="_Toc178339615" w:history="1">
-        <w:r>
-          <w:rPr>
-            <w:rStyle w:val="ac"/>
-            <w:noProof/>
-          </w:rPr>
-          <w:t>Список литературы</w:t>
-        </w:r>
+        </w:rPr>
+        <w:t>1</w:t>
+      </w:r>
+      <w:r>
+        <w:rPr>
+          <w:szCs w:val="24"/>
+        </w:rPr>
+        <w:fldChar w:fldCharType="end"/>
+      </w:r>
+      <w:r>
+        <w:rPr>
+          <w:szCs w:val="24"/>
+        </w:rPr>
+        <w:t xml:space="preserve">, </w:t>
+      </w:r>
+      <w:r>
+        <w:rPr>
+          <w:szCs w:val="24"/>
+        </w:rPr>
+        <w:fldChar w:fldCharType="begin"/>
+      </w:r>
+      <w:r>
+        <w:rPr>
+          <w:szCs w:val="24"/>
+        </w:rPr>
+        <w:instrText xml:space="preserve"> REF _Ref178582125 \h </w:instrText>
+      </w:r>
+      <w:r>
+        <w:rPr>
+          <w:szCs w:val="24"/>
+        </w:rPr>
+      </w:r>
+      <w:r>
+        <w:rPr>
+          <w:szCs w:val="24"/>
+        </w:rPr>
+        <w:fldChar w:fldCharType="separate"/>
+      </w:r>
+      <w:r>
+        <w:t xml:space="preserve">рис. </w:t>
+      </w:r>
+      <w:r>
+        <w:rPr>
+          <w:noProof/>
+        </w:rPr>
+        <w:t>2</w:t>
+      </w:r>
+      <w:r>
+        <w:rPr>
+          <w:szCs w:val="24"/>
+        </w:rPr>
+        <w:fldChar w:fldCharType="end"/>
+      </w:r>
+      <w:r>
+        <w:rPr>
+          <w:szCs w:val="24"/>
+        </w:rPr>
+        <w:t>).</w:t>
+      </w:r>
+    </w:p>
+    <w:p>
+      <w:pPr>
+        <w:keepNext/>
+        <w:ind w:firstLine="0"/>
+        <w:jc w:val="center"/>
+      </w:pPr>
+      <w:r>
+        <w:rPr>
+          <w:noProof/>
+        </w:rPr>
+        <w:drawing>
+          <wp:inline distT="0" distB="0" distL="0" distR="0" wp14:anchorId="78BBD8EC" wp14:editId="6763DDAE">
+            <wp:extent cx="5760000" cy="6974975"/>
+            <wp:effectExtent l="0" t="0" r="0" b="0"/>
+            <wp:docPr id="1" name="Рисунок 1"/>
+            <wp:cNvGraphicFramePr>
+              <a:graphicFrameLocks xmlns:a="http://schemas.openxmlformats.org/drawingml/2006/main" noChangeAspect="1"/>
+            </wp:cNvGraphicFramePr>
+            <a:graphic xmlns:a="http://schemas.openxmlformats.org/drawingml/2006/main">
+              <a:graphicData uri="http://schemas.openxmlformats.org/drawingml/2006/picture">
+                <pic:pic xmlns:pic="http://schemas.openxmlformats.org/drawingml/2006/picture">
+                  <pic:nvPicPr>
+                    <pic:cNvPr id="1" name="Рисунок 1"/>
+                    <pic:cNvPicPr/>
+                  </pic:nvPicPr>
+                  <pic:blipFill>
+                    <a:blip r:embed="rId9" cstate="print">
+                      <a:extLst>
+                        <a:ext uri="{28A0092B-C50C-407E-A947-70E740481C1C}">
+                          <a14:useLocalDpi xmlns:a14="http://schemas.microsoft.com/office/drawing/2010/main" val="0"/>
+                        </a:ext>
+                      </a:extLst>
+                    </a:blip>
+                    <a:stretch>
+                      <a:fillRect/>
+                    </a:stretch>
+                  </pic:blipFill>
+                  <pic:spPr>
+                    <a:xfrm>
+                      <a:off x="0" y="0"/>
+                      <a:ext cx="5760000" cy="6974975"/>
+                    </a:xfrm>
+                    <a:prstGeom prst="rect">
+                      <a:avLst/>
+                    </a:prstGeom>
+                  </pic:spPr>
+                </pic:pic>
+              </a:graphicData>
+            </a:graphic>
+          </wp:inline>
+        </w:drawing>
+      </w:r>
+    </w:p>
+    <w:p>
+      <w:pPr>
+        <w:pStyle w:val="ae"/>
+      </w:pPr>
+      <w:bookmarkStart w:id="1" w:name="_Ref178582114"/>
+      <w:bookmarkStart w:id="2" w:name="_Ref178582120"/>
+      <w:r>
+        <w:t xml:space="preserve">Рисунок </w:t>
+      </w:r>
+      <w:fldSimple w:instr=" SEQ Рисунок \* ARABIC ">
         <w:r>
           <w:rPr>
             <w:noProof/>
-            <w:webHidden/>
           </w:rPr>
-          <w:tab/>
+          <w:t>1</w:t>
         </w:r>
+      </w:fldSimple>
+      <w:bookmarkEnd w:id="2"/>
+      <w:r>
+        <w:t>.</w:t>
+      </w:r>
+      <w:r>
+        <w:t xml:space="preserve"> Условия</w:t>
+      </w:r>
+      <w:r>
+        <w:t xml:space="preserve"> 1-2</w:t>
+      </w:r>
+      <w:r>
+        <w:t xml:space="preserve"> варианта №5013</w:t>
+      </w:r>
+      <w:bookmarkEnd w:id="1"/>
+    </w:p>
+    <w:p/>
+    <w:p/>
+    <w:p/>
+    <w:p/>
+    <w:p>
+      <w:pPr>
+        <w:keepNext/>
+        <w:ind w:firstLine="0"/>
+        <w:jc w:val="center"/>
+      </w:pPr>
+      <w:r>
+        <w:rPr>
+          <w:noProof/>
+        </w:rPr>
+        <w:lastRenderedPageBreak/>
+        <w:drawing>
+          <wp:inline distT="0" distB="0" distL="0" distR="0" wp14:anchorId="2630C9D0" wp14:editId="27E6D8EB">
+            <wp:extent cx="5760000" cy="4404269"/>
+            <wp:effectExtent l="0" t="0" r="0" b="0"/>
+            <wp:docPr id="2" name="Рисунок 2"/>
+            <wp:cNvGraphicFramePr>
+              <a:graphicFrameLocks xmlns:a="http://schemas.openxmlformats.org/drawingml/2006/main" noChangeAspect="1"/>
+            </wp:cNvGraphicFramePr>
+            <a:graphic xmlns:a="http://schemas.openxmlformats.org/drawingml/2006/main">
+              <a:graphicData uri="http://schemas.openxmlformats.org/drawingml/2006/picture">
+                <pic:pic xmlns:pic="http://schemas.openxmlformats.org/drawingml/2006/picture">
+                  <pic:nvPicPr>
+                    <pic:cNvPr id="2" name="Рисунок 2"/>
+                    <pic:cNvPicPr/>
+                  </pic:nvPicPr>
+                  <pic:blipFill>
+                    <a:blip r:embed="rId10" cstate="print">
+                      <a:extLst>
+                        <a:ext uri="{28A0092B-C50C-407E-A947-70E740481C1C}">
+                          <a14:useLocalDpi xmlns:a14="http://schemas.microsoft.com/office/drawing/2010/main" val="0"/>
+                        </a:ext>
+                      </a:extLst>
+                    </a:blip>
+                    <a:stretch>
+                      <a:fillRect/>
+                    </a:stretch>
+                  </pic:blipFill>
+                  <pic:spPr>
+                    <a:xfrm>
+                      <a:off x="0" y="0"/>
+                      <a:ext cx="5760000" cy="4404269"/>
+                    </a:xfrm>
+                    <a:prstGeom prst="rect">
+                      <a:avLst/>
+                    </a:prstGeom>
+                  </pic:spPr>
+                </pic:pic>
+              </a:graphicData>
+            </a:graphic>
+          </wp:inline>
+        </w:drawing>
+      </w:r>
+    </w:p>
+    <w:p>
+      <w:pPr>
+        <w:pStyle w:val="ae"/>
+      </w:pPr>
+      <w:bookmarkStart w:id="3" w:name="_Ref178582125"/>
+      <w:r>
+        <w:t xml:space="preserve">Рисунок </w:t>
+      </w:r>
+      <w:fldSimple w:instr=" SEQ Рисунок \* ARABIC ">
         <w:r>
           <w:rPr>
             <w:noProof/>
-            <w:webHidden/>
           </w:rPr>
-          <w:fldChar w:fldCharType="begin"/>
+          <w:t>2</w:t>
         </w:r>
-        <w:r>
-          <w:rPr>
-            <w:noProof/>
-            <w:webHidden/>
-          </w:rPr>
-          <w:instrText xml:space="preserve"> PAGEREF _Toc178339615 \h </w:instrText>
-        </w:r>
-        <w:r>
-          <w:rPr>
-            <w:noProof/>
-            <w:webHidden/>
-          </w:rPr>
-        </w:r>
-        <w:r>
-          <w:rPr>
-            <w:noProof/>
-            <w:webHidden/>
-          </w:rPr>
-          <w:fldChar w:fldCharType="separate"/>
-        </w:r>
-        <w:r>
-          <w:rPr>
-            <w:noProof/>
-            <w:webHidden/>
-          </w:rPr>
-          <w:t>8</w:t>
-        </w:r>
-        <w:r>
-          <w:rPr>
-            <w:noProof/>
-            <w:webHidden/>
-          </w:rPr>
-          <w:fldChar w:fldCharType="end"/>
-        </w:r>
-      </w:hyperlink>
+      </w:fldSimple>
+      <w:bookmarkEnd w:id="3"/>
+      <w:r>
+        <w:t>.</w:t>
+      </w:r>
+      <w:r>
+        <w:t xml:space="preserve"> Условия</w:t>
+      </w:r>
+      <w:r>
+        <w:t xml:space="preserve"> 3-5</w:t>
+      </w:r>
+      <w:r>
+        <w:t xml:space="preserve"> варианта №5013</w:t>
+      </w:r>
     </w:p>
     <w:p>
       <w:pPr>
         <w:ind w:firstLine="0"/>
-        <w:rPr>
-          <w:szCs w:val="24"/>
-        </w:rPr>
-      </w:pPr>
-      <w:r>
-        <w:rPr>
-          <w:b/>
-          <w:bCs/>
-        </w:rPr>
-        <w:fldChar w:fldCharType="end"/>
-      </w:r>
+      </w:pPr>
       <w:r>
         <w:br w:type="page"/>
       </w:r>
@@ -707,88 +1005,141 @@
       <w:pPr>
         <w:pStyle w:val="aa"/>
       </w:pPr>
-      <w:bookmarkStart w:id="0" w:name="_Toc178339612"/>
-      <w:r>
-        <w:lastRenderedPageBreak/>
-        <w:t>Задание</w:t>
-      </w:r>
-      <w:bookmarkEnd w:id="0"/>
-    </w:p>
-    <w:p>
-      <w:pPr>
-        <w:jc w:val="both"/>
-        <w:rPr>
-          <w:szCs w:val="24"/>
-        </w:rPr>
-      </w:pPr>
-      <w:r>
-        <w:rPr>
-          <w:szCs w:val="24"/>
-        </w:rPr>
-        <w:t>Условия задания в соответствии с вариантом представлены ниже (</w:t>
-      </w:r>
-      <w:proofErr w:type="gramStart"/>
-      <w:r>
-        <w:rPr>
-          <w:szCs w:val="24"/>
-        </w:rPr>
-        <w:t>см. )</w:t>
-      </w:r>
-      <w:proofErr w:type="gramEnd"/>
-      <w:r>
-        <w:rPr>
-          <w:szCs w:val="24"/>
-        </w:rPr>
-        <w:t>.</w:t>
-      </w:r>
-    </w:p>
-    <w:p>
-      <w:pPr>
-        <w:ind w:firstLine="0"/>
-      </w:pPr>
-    </w:p>
-    <w:p>
-      <w:pPr>
-        <w:ind w:firstLine="0"/>
-      </w:pPr>
-      <w:r>
-        <w:br w:type="page"/>
-      </w:r>
-    </w:p>
-    <w:p>
-      <w:pPr>
-        <w:pStyle w:val="aa"/>
-      </w:pPr>
-      <w:bookmarkStart w:id="1" w:name="_Toc178339613"/>
+      <w:bookmarkStart w:id="4" w:name="_Toc178585252"/>
       <w:r>
         <w:lastRenderedPageBreak/>
         <w:t>Основные этапы вычисления</w:t>
       </w:r>
-      <w:bookmarkEnd w:id="1"/>
+      <w:bookmarkStart w:id="5" w:name="_1hcwrq6udncp" w:colFirst="0" w:colLast="0"/>
+      <w:bookmarkEnd w:id="4"/>
+      <w:bookmarkEnd w:id="5"/>
     </w:p>
     <w:p>
       <w:pPr>
         <w:jc w:val="both"/>
+      </w:pPr>
+      <w:r>
+        <w:t>Согласно методическим указаниям, был написан скрипт, который выполняет все заданные условия. Промежуточные результаты работы скрипта представлены ниже</w:t>
+      </w:r>
+      <w:r>
+        <w:t xml:space="preserve"> (см. </w:t>
+      </w:r>
+      <w:r>
+        <w:fldChar w:fldCharType="begin"/>
+      </w:r>
+      <w:r>
+        <w:instrText xml:space="preserve"> REF _Ref178584388 \h </w:instrText>
+      </w:r>
+      <w:r>
+        <w:fldChar w:fldCharType="separate"/>
+      </w:r>
+      <w:r>
+        <w:t xml:space="preserve">рис. </w:t>
+      </w:r>
+      <w:r>
+        <w:rPr>
+          <w:noProof/>
+        </w:rPr>
+        <w:t>3</w:t>
+      </w:r>
+      <w:r>
+        <w:fldChar w:fldCharType="end"/>
+      </w:r>
+      <w:r>
+        <w:t xml:space="preserve">, </w:t>
+      </w:r>
+      <w:r>
+        <w:fldChar w:fldCharType="begin"/>
+      </w:r>
+      <w:r>
+        <w:instrText xml:space="preserve"> REF _Ref178584587 \h </w:instrText>
+      </w:r>
+      <w:r>
+        <w:fldChar w:fldCharType="separate"/>
+      </w:r>
+      <w:r>
+        <w:t xml:space="preserve">рис. </w:t>
+      </w:r>
+      <w:r>
+        <w:rPr>
+          <w:noProof/>
+        </w:rPr>
+        <w:t>4</w:t>
+      </w:r>
+      <w:r>
+        <w:fldChar w:fldCharType="end"/>
+      </w:r>
+      <w:r>
+        <w:t xml:space="preserve"> и </w:t>
+      </w:r>
+      <w:r>
+        <w:fldChar w:fldCharType="begin"/>
+      </w:r>
+      <w:r>
+        <w:instrText xml:space="preserve"> REF _Ref178584590 \h </w:instrText>
+      </w:r>
+      <w:r>
+        <w:fldChar w:fldCharType="separate"/>
+      </w:r>
+      <w:r>
+        <w:t xml:space="preserve">рис. </w:t>
+      </w:r>
+      <w:r>
+        <w:rPr>
+          <w:noProof/>
+        </w:rPr>
+        <w:t>5</w:t>
+      </w:r>
+      <w:r>
+        <w:fldChar w:fldCharType="end"/>
+      </w:r>
+      <w:r>
+        <w:t>)</w:t>
+      </w:r>
+      <w:r>
+        <w:t>.</w:t>
+      </w:r>
+    </w:p>
+    <w:p>
+      <w:pPr>
+        <w:jc w:val="both"/>
+        <w:rPr>
+          <w:szCs w:val="24"/>
+        </w:rPr>
+      </w:pPr>
+    </w:p>
+    <w:p>
+      <w:pPr>
+        <w:jc w:val="both"/>
         <w:rPr>
           <w:szCs w:val="24"/>
           <w:lang w:val="en-US"/>
         </w:rPr>
       </w:pPr>
-      <w:bookmarkStart w:id="2" w:name="_1hcwrq6udncp" w:colFirst="0" w:colLast="0"/>
-      <w:bookmarkEnd w:id="2"/>
-    </w:p>
-    <w:p>
-      <w:pPr>
-        <w:jc w:val="both"/>
-        <w:rPr>
-          <w:szCs w:val="24"/>
-        </w:rPr>
-      </w:pPr>
-      <w:r>
-        <w:rPr>
-          <w:szCs w:val="24"/>
-        </w:rPr>
-        <w:t>Исходный код программы:</w:t>
+      <w:r>
+        <w:rPr>
+          <w:szCs w:val="24"/>
+        </w:rPr>
+        <w:t xml:space="preserve">Исходный </w:t>
+      </w:r>
+      <w:r>
+        <w:rPr>
+          <w:szCs w:val="24"/>
+          <w:lang w:val="en-US"/>
+        </w:rPr>
+        <w:t>c</w:t>
+      </w:r>
+      <w:r>
+        <w:rPr>
+          <w:szCs w:val="24"/>
+        </w:rPr>
+        <w:t>крипт</w:t>
+      </w:r>
+      <w:r>
+        <w:rPr>
+          <w:szCs w:val="24"/>
+        </w:rPr>
+        <w:t>:</w:t>
       </w:r>
     </w:p>
     <w:p>
@@ -803,16 +1154,18 @@
           <w:color w:val="1155CC"/>
           <w:szCs w:val="24"/>
           <w:u w:val="single"/>
-        </w:rPr>
-      </w:pPr>
-      <w:hyperlink r:id="rId9">
+          <w:lang w:val="en-US"/>
+        </w:rPr>
+      </w:pPr>
+      <w:hyperlink r:id="rId11">
         <w:r>
           <w:rPr>
             <w:color w:val="1155CC"/>
             <w:szCs w:val="24"/>
             <w:u w:val="single"/>
+            <w:lang w:val="en-US"/>
           </w:rPr>
-          <w:t>https://github.com/s4dnex/itmo-labs/blob/main/informatics/lab1/src/Converter.java</w:t>
+          <w:t>https://github.com/s4dnex/itmo-labs/blob/main/opd/lab1/lab1.sh</w:t>
         </w:r>
       </w:hyperlink>
     </w:p>
@@ -820,250 +1173,247 @@
       <w:pPr>
         <w:jc w:val="both"/>
         <w:rPr>
-          <w:color w:val="1155CC"/>
-          <w:szCs w:val="24"/>
-        </w:rPr>
-      </w:pPr>
-    </w:p>
-    <w:p>
-      <w:pPr>
-        <w:jc w:val="both"/>
-        <w:rPr>
-          <w:color w:val="1155CC"/>
-          <w:szCs w:val="24"/>
-        </w:rPr>
-      </w:pPr>
-    </w:p>
-    <w:p>
-      <w:pPr>
-        <w:jc w:val="both"/>
-      </w:pPr>
-      <w:r>
-        <w:rPr>
-          <w:szCs w:val="24"/>
-        </w:rPr>
-        <w:t xml:space="preserve">Так как программа не покрывает один из пунктов основного задания, а именно выполнение перевода чисел </w:t>
-      </w:r>
-      <w:r>
-        <w:rPr>
-          <w:szCs w:val="24"/>
-        </w:rPr>
-        <w:t xml:space="preserve">№5-7 по сокращенному правилу, был выполнен отдельный перевод вручную (см. </w:t>
-      </w:r>
-      <w:r>
-        <w:rPr>
-          <w:szCs w:val="24"/>
-        </w:rPr>
-        <w:fldChar w:fldCharType="begin"/>
-      </w:r>
-      <w:r>
-        <w:rPr>
-          <w:szCs w:val="24"/>
-        </w:rPr>
-        <w:instrText xml:space="preserve"> REF _Ref178283615 \h  \* MERGEFORMAT </w:instrText>
-      </w:r>
-      <w:r>
-        <w:rPr>
-          <w:szCs w:val="24"/>
-        </w:rPr>
-      </w:r>
-      <w:r>
-        <w:rPr>
-          <w:szCs w:val="24"/>
-        </w:rPr>
-        <w:fldChar w:fldCharType="separate"/>
-      </w:r>
-      <w:r>
-        <w:rPr>
-          <w:szCs w:val="24"/>
-        </w:rPr>
-        <w:t>р</w:t>
-      </w:r>
-      <w:r>
-        <w:rPr>
-          <w:szCs w:val="24"/>
-        </w:rPr>
-        <w:t>ис</w:t>
-      </w:r>
-      <w:r>
-        <w:rPr>
-          <w:szCs w:val="24"/>
-        </w:rPr>
-        <w:t>.</w:t>
-      </w:r>
-      <w:r>
-        <w:rPr>
-          <w:szCs w:val="24"/>
-        </w:rPr>
-        <w:t xml:space="preserve"> </w:t>
-      </w:r>
-      <w:r>
-        <w:rPr>
-          <w:noProof/>
-          <w:szCs w:val="24"/>
-        </w:rPr>
-        <w:t>3</w:t>
-      </w:r>
-      <w:r>
-        <w:rPr>
-          <w:szCs w:val="24"/>
-        </w:rPr>
-        <w:fldChar w:fldCharType="end"/>
-      </w:r>
-      <w:r>
-        <w:rPr>
-          <w:szCs w:val="24"/>
-        </w:rPr>
-        <w:t xml:space="preserve">, </w:t>
-      </w:r>
-      <w:r>
-        <w:rPr>
-          <w:szCs w:val="24"/>
-        </w:rPr>
-        <w:fldChar w:fldCharType="begin"/>
-      </w:r>
-      <w:r>
-        <w:rPr>
-          <w:szCs w:val="24"/>
-        </w:rPr>
-        <w:instrText xml:space="preserve"> REF _Ref178283617 \h  \* MERGEFORMAT </w:instrText>
-      </w:r>
-      <w:r>
-        <w:rPr>
-          <w:szCs w:val="24"/>
-        </w:rPr>
-      </w:r>
-      <w:r>
-        <w:rPr>
-          <w:szCs w:val="24"/>
-        </w:rPr>
-        <w:fldChar w:fldCharType="separate"/>
-      </w:r>
-      <w:r>
-        <w:rPr>
-          <w:szCs w:val="24"/>
-        </w:rPr>
-        <w:t>р</w:t>
-      </w:r>
-      <w:r>
-        <w:rPr>
-          <w:szCs w:val="24"/>
-        </w:rPr>
-        <w:t>ис</w:t>
-      </w:r>
-      <w:r>
-        <w:rPr>
-          <w:szCs w:val="24"/>
-        </w:rPr>
-        <w:t>.</w:t>
-      </w:r>
-      <w:r>
-        <w:rPr>
-          <w:szCs w:val="24"/>
-        </w:rPr>
-        <w:t xml:space="preserve"> </w:t>
-      </w:r>
-      <w:r>
-        <w:rPr>
-          <w:noProof/>
-          <w:szCs w:val="24"/>
-        </w:rPr>
-        <w:t>4</w:t>
-      </w:r>
-      <w:r>
-        <w:rPr>
-          <w:szCs w:val="24"/>
-        </w:rPr>
-        <w:fldChar w:fldCharType="end"/>
-      </w:r>
-      <w:r>
-        <w:rPr>
-          <w:szCs w:val="24"/>
-        </w:rPr>
-        <w:t xml:space="preserve"> и </w:t>
-      </w:r>
-      <w:r>
-        <w:rPr>
-          <w:szCs w:val="24"/>
-        </w:rPr>
-        <w:fldChar w:fldCharType="begin"/>
-      </w:r>
-      <w:r>
-        <w:rPr>
-          <w:szCs w:val="24"/>
-        </w:rPr>
-        <w:instrText xml:space="preserve"> REF _Ref178283620 \h  \* MERGEFORMAT </w:instrText>
-      </w:r>
-      <w:r>
-        <w:rPr>
-          <w:szCs w:val="24"/>
-        </w:rPr>
-      </w:r>
-      <w:r>
-        <w:rPr>
-          <w:szCs w:val="24"/>
-        </w:rPr>
-        <w:fldChar w:fldCharType="separate"/>
-      </w:r>
-      <w:r>
-        <w:rPr>
-          <w:szCs w:val="24"/>
-        </w:rPr>
-        <w:t>р</w:t>
-      </w:r>
-      <w:r>
-        <w:rPr>
-          <w:szCs w:val="24"/>
-        </w:rPr>
-        <w:t>ис</w:t>
-      </w:r>
-      <w:r>
-        <w:rPr>
-          <w:szCs w:val="24"/>
-        </w:rPr>
-        <w:t>.</w:t>
-      </w:r>
-      <w:r>
-        <w:rPr>
-          <w:szCs w:val="24"/>
-        </w:rPr>
-        <w:t xml:space="preserve"> </w:t>
-      </w:r>
-      <w:r>
-        <w:rPr>
-          <w:noProof/>
-          <w:szCs w:val="24"/>
-        </w:rPr>
-        <w:t>5</w:t>
-      </w:r>
-      <w:r>
-        <w:rPr>
-          <w:szCs w:val="24"/>
-        </w:rPr>
-        <w:fldChar w:fldCharType="end"/>
-      </w:r>
-      <w:r>
-        <w:rPr>
-          <w:szCs w:val="24"/>
-        </w:rPr>
-        <w:t>)</w:t>
-      </w:r>
-      <w:r>
-        <w:rPr>
-          <w:szCs w:val="24"/>
-        </w:rPr>
-        <w:t>.</w:t>
-      </w:r>
+          <w:lang w:val="en-US"/>
+        </w:rPr>
+      </w:pPr>
     </w:p>
     <w:p>
       <w:pPr>
         <w:keepNext/>
         <w:ind w:firstLine="0"/>
         <w:jc w:val="center"/>
-        <w:rPr>
-          <w:szCs w:val="24"/>
-        </w:rPr>
-      </w:pPr>
+      </w:pPr>
+      <w:r>
+        <w:drawing>
+          <wp:inline distT="0" distB="0" distL="0" distR="0" wp14:anchorId="450BD95F" wp14:editId="6E7F5D05">
+            <wp:extent cx="5940425" cy="4895215"/>
+            <wp:effectExtent l="0" t="0" r="3175" b="635"/>
+            <wp:docPr id="3" name="Рисунок 3"/>
+            <wp:cNvGraphicFramePr>
+              <a:graphicFrameLocks xmlns:a="http://schemas.openxmlformats.org/drawingml/2006/main" noChangeAspect="1"/>
+            </wp:cNvGraphicFramePr>
+            <a:graphic xmlns:a="http://schemas.openxmlformats.org/drawingml/2006/main">
+              <a:graphicData uri="http://schemas.openxmlformats.org/drawingml/2006/picture">
+                <pic:pic xmlns:pic="http://schemas.openxmlformats.org/drawingml/2006/picture">
+                  <pic:nvPicPr>
+                    <pic:cNvPr id="1" name=""/>
+                    <pic:cNvPicPr/>
+                  </pic:nvPicPr>
+                  <pic:blipFill>
+                    <a:blip r:embed="rId12"/>
+                    <a:stretch>
+                      <a:fillRect/>
+                    </a:stretch>
+                  </pic:blipFill>
+                  <pic:spPr>
+                    <a:xfrm>
+                      <a:off x="0" y="0"/>
+                      <a:ext cx="5940425" cy="4895215"/>
+                    </a:xfrm>
+                    <a:prstGeom prst="rect">
+                      <a:avLst/>
+                    </a:prstGeom>
+                  </pic:spPr>
+                </pic:pic>
+              </a:graphicData>
+            </a:graphic>
+          </wp:inline>
+        </w:drawing>
+      </w:r>
+    </w:p>
+    <w:p>
+      <w:pPr>
+        <w:pStyle w:val="ae"/>
+      </w:pPr>
+      <w:bookmarkStart w:id="6" w:name="_Ref178584388"/>
+      <w:r>
+        <w:t xml:space="preserve">Рисунок </w:t>
+      </w:r>
+      <w:fldSimple w:instr=" SEQ Рисунок \* ARABIC ">
+        <w:r>
+          <w:rPr>
+            <w:noProof/>
+          </w:rPr>
+          <w:t>3</w:t>
+        </w:r>
+      </w:fldSimple>
+      <w:bookmarkEnd w:id="6"/>
+      <w:r>
+        <w:t xml:space="preserve">. Дерево директории </w:t>
+      </w:r>
+      <w:r>
+        <w:rPr>
+          <w:lang w:val="en-US"/>
+        </w:rPr>
+        <w:t>lab</w:t>
+      </w:r>
+      <w:r>
+        <w:t xml:space="preserve">0 </w:t>
+      </w:r>
+      <w:r>
+        <w:t>после выполнения пунктов 1-3</w:t>
+      </w:r>
+    </w:p>
+    <w:p>
+      <w:pPr>
+        <w:keepNext/>
+        <w:ind w:firstLine="0"/>
+        <w:jc w:val="center"/>
+      </w:pPr>
+      <w:r>
+        <w:rPr>
+          <w:szCs w:val="24"/>
+        </w:rPr>
+        <w:lastRenderedPageBreak/>
+        <w:drawing>
+          <wp:inline distT="0" distB="0" distL="0" distR="0" wp14:anchorId="3E804700" wp14:editId="493223B9">
+            <wp:extent cx="5074574" cy="4027071"/>
+            <wp:effectExtent l="0" t="0" r="0" b="0"/>
+            <wp:docPr id="4" name="Рисунок 4"/>
+            <wp:cNvGraphicFramePr>
+              <a:graphicFrameLocks xmlns:a="http://schemas.openxmlformats.org/drawingml/2006/main" noChangeAspect="1"/>
+            </wp:cNvGraphicFramePr>
+            <a:graphic xmlns:a="http://schemas.openxmlformats.org/drawingml/2006/main">
+              <a:graphicData uri="http://schemas.openxmlformats.org/drawingml/2006/picture">
+                <pic:pic xmlns:pic="http://schemas.openxmlformats.org/drawingml/2006/picture">
+                  <pic:nvPicPr>
+                    <pic:cNvPr id="4" name="Рисунок 4"/>
+                    <pic:cNvPicPr/>
+                  </pic:nvPicPr>
+                  <pic:blipFill>
+                    <a:blip r:embed="rId13">
+                      <a:extLst>
+                        <a:ext uri="{28A0092B-C50C-407E-A947-70E740481C1C}">
+                          <a14:useLocalDpi xmlns:a14="http://schemas.microsoft.com/office/drawing/2010/main" val="0"/>
+                        </a:ext>
+                      </a:extLst>
+                    </a:blip>
+                    <a:stretch>
+                      <a:fillRect/>
+                    </a:stretch>
+                  </pic:blipFill>
+                  <pic:spPr>
+                    <a:xfrm>
+                      <a:off x="0" y="0"/>
+                      <a:ext cx="5074574" cy="4027071"/>
+                    </a:xfrm>
+                    <a:prstGeom prst="rect">
+                      <a:avLst/>
+                    </a:prstGeom>
+                  </pic:spPr>
+                </pic:pic>
+              </a:graphicData>
+            </a:graphic>
+          </wp:inline>
+        </w:drawing>
+      </w:r>
+    </w:p>
+    <w:p>
+      <w:pPr>
+        <w:pStyle w:val="ae"/>
+      </w:pPr>
+      <w:bookmarkStart w:id="7" w:name="_Ref178584587"/>
+      <w:r>
+        <w:t xml:space="preserve">Рисунок </w:t>
+      </w:r>
+      <w:fldSimple w:instr=" SEQ Рисунок \* ARABIC ">
+        <w:r>
+          <w:rPr>
+            <w:noProof/>
+          </w:rPr>
+          <w:t>4</w:t>
+        </w:r>
+      </w:fldSimple>
+      <w:bookmarkEnd w:id="7"/>
+      <w:r>
+        <w:t>. Результат выполнения пункта 4</w:t>
+      </w:r>
+    </w:p>
+    <w:p>
+      <w:pPr>
+        <w:keepNext/>
+        <w:ind w:firstLine="0"/>
+        <w:jc w:val="center"/>
+      </w:pPr>
+      <w:r>
+        <w:drawing>
+          <wp:inline distT="0" distB="0" distL="0" distR="0" wp14:anchorId="27605519" wp14:editId="1A9D7873">
+            <wp:extent cx="5076000" cy="3790586"/>
+            <wp:effectExtent l="0" t="0" r="0" b="635"/>
+            <wp:docPr id="5" name="Рисунок 5"/>
+            <wp:cNvGraphicFramePr>
+              <a:graphicFrameLocks xmlns:a="http://schemas.openxmlformats.org/drawingml/2006/main" noChangeAspect="1"/>
+            </wp:cNvGraphicFramePr>
+            <a:graphic xmlns:a="http://schemas.openxmlformats.org/drawingml/2006/main">
+              <a:graphicData uri="http://schemas.openxmlformats.org/drawingml/2006/picture">
+                <pic:pic xmlns:pic="http://schemas.openxmlformats.org/drawingml/2006/picture">
+                  <pic:nvPicPr>
+                    <pic:cNvPr id="1" name=""/>
+                    <pic:cNvPicPr/>
+                  </pic:nvPicPr>
+                  <pic:blipFill>
+                    <a:blip r:embed="rId14"/>
+                    <a:stretch>
+                      <a:fillRect/>
+                    </a:stretch>
+                  </pic:blipFill>
+                  <pic:spPr>
+                    <a:xfrm>
+                      <a:off x="0" y="0"/>
+                      <a:ext cx="5076000" cy="3790586"/>
+                    </a:xfrm>
+                    <a:prstGeom prst="rect">
+                      <a:avLst/>
+                    </a:prstGeom>
+                  </pic:spPr>
+                </pic:pic>
+              </a:graphicData>
+            </a:graphic>
+          </wp:inline>
+        </w:drawing>
+      </w:r>
+    </w:p>
+    <w:p>
+      <w:pPr>
+        <w:pStyle w:val="ae"/>
+        <w:rPr>
+          <w:szCs w:val="24"/>
+        </w:rPr>
+      </w:pPr>
+      <w:bookmarkStart w:id="8" w:name="_Ref178584590"/>
+      <w:r>
+        <w:t xml:space="preserve">Рисунок </w:t>
+      </w:r>
+      <w:fldSimple w:instr=" SEQ Рисунок \* ARABIC ">
+        <w:r>
+          <w:rPr>
+            <w:noProof/>
+          </w:rPr>
+          <w:t>5</w:t>
+        </w:r>
+      </w:fldSimple>
+      <w:bookmarkEnd w:id="8"/>
+      <w:r>
+        <w:t xml:space="preserve">. </w:t>
+      </w:r>
+      <w:r>
+        <w:t xml:space="preserve">Дерево директории </w:t>
+      </w:r>
+      <w:r>
+        <w:rPr>
+          <w:lang w:val="en-US"/>
+        </w:rPr>
+        <w:t>lab</w:t>
+      </w:r>
+      <w:r>
+        <w:t xml:space="preserve">0 </w:t>
+      </w:r>
+      <w:r>
+        <w:t>после выполнения пунктов 1-</w:t>
+      </w:r>
+      <w:r>
+        <w:t>5</w:t>
+      </w:r>
       <w:r>
         <w:rPr>
           <w:szCs w:val="24"/>
@@ -1075,12 +1425,12 @@
       <w:pPr>
         <w:pStyle w:val="aa"/>
       </w:pPr>
-      <w:bookmarkStart w:id="3" w:name="_Toc178339614"/>
+      <w:bookmarkStart w:id="9" w:name="_Toc178585253"/>
       <w:r>
         <w:lastRenderedPageBreak/>
         <w:t>Заключение</w:t>
       </w:r>
-      <w:bookmarkEnd w:id="3"/>
+      <w:bookmarkEnd w:id="9"/>
     </w:p>
     <w:p>
       <w:pPr>
@@ -1099,55 +1449,26 @@
         <w:rPr>
           <w:szCs w:val="24"/>
         </w:rPr>
-        <w:t>были изучены различные системы счисления</w:t>
-      </w:r>
-      <w:r>
-        <w:rPr>
-          <w:szCs w:val="24"/>
-        </w:rPr>
-        <w:t>,</w:t>
-      </w:r>
-      <w:r>
-        <w:rPr>
-          <w:szCs w:val="24"/>
-        </w:rPr>
-        <w:t xml:space="preserve"> их устройство</w:t>
-      </w:r>
-      <w:r>
-        <w:rPr>
-          <w:szCs w:val="24"/>
-        </w:rPr>
-        <w:t xml:space="preserve"> и</w:t>
-      </w:r>
-      <w:r>
-        <w:rPr>
-          <w:szCs w:val="24"/>
-        </w:rPr>
-        <w:t xml:space="preserve"> перевод</w:t>
-      </w:r>
-      <w:r>
-        <w:rPr>
-          <w:szCs w:val="24"/>
-        </w:rPr>
-        <w:t xml:space="preserve">. </w:t>
-      </w:r>
-      <w:r>
-        <w:rPr>
-          <w:szCs w:val="24"/>
-        </w:rPr>
-        <w:t>Был н</w:t>
-      </w:r>
-      <w:r>
-        <w:rPr>
-          <w:szCs w:val="24"/>
-        </w:rPr>
-        <w:t>аписа</w:t>
-      </w:r>
-      <w:r>
-        <w:rPr>
-          <w:szCs w:val="24"/>
-        </w:rPr>
-        <w:t>н</w:t>
+        <w:t xml:space="preserve">были изучены различные </w:t>
+      </w:r>
+      <w:r>
+        <w:rPr>
+          <w:szCs w:val="24"/>
+        </w:rPr>
+        <w:t xml:space="preserve">команды терминала ОС семейства </w:t>
+      </w:r>
+      <w:r>
+        <w:rPr>
+          <w:szCs w:val="24"/>
+          <w:lang w:val="en-US"/>
+        </w:rPr>
+        <w:t>UNIX</w:t>
+      </w:r>
+      <w:r>
+        <w:rPr>
+          <w:szCs w:val="24"/>
+        </w:rPr>
+        <w:t>, принципы их использования.</w:t>
       </w:r>
       <w:r>
         <w:rPr>
@@ -1159,351 +1480,34 @@
         <w:rPr>
           <w:szCs w:val="24"/>
         </w:rPr>
-        <w:t>конвертер</w:t>
-      </w:r>
-      <w:r>
-        <w:rPr>
-          <w:szCs w:val="24"/>
-        </w:rPr>
-        <w:t>, которы</w:t>
-      </w:r>
-      <w:r>
-        <w:rPr>
-          <w:szCs w:val="24"/>
-        </w:rPr>
-        <w:t>й</w:t>
-      </w:r>
-      <w:r>
-        <w:rPr>
-          <w:szCs w:val="24"/>
-        </w:rPr>
         <w:t xml:space="preserve"> </w:t>
       </w:r>
       <w:r>
         <w:rPr>
           <w:szCs w:val="24"/>
         </w:rPr>
-        <w:t>переводит числа из одной системы счисления в другую</w:t>
-      </w:r>
-      <w:r>
-        <w:rPr>
-          <w:szCs w:val="24"/>
-        </w:rPr>
-        <w:t>.</w:t>
-      </w:r>
-      <w:r>
-        <w:rPr>
-          <w:szCs w:val="24"/>
-        </w:rPr>
-        <w:t xml:space="preserve"> </w:t>
-      </w:r>
-      <w:r>
-        <w:rPr>
-          <w:szCs w:val="24"/>
-        </w:rPr>
-        <w:t>Получено</w:t>
-      </w:r>
-      <w:r>
-        <w:rPr>
-          <w:szCs w:val="24"/>
-          <w:lang w:val="en-US"/>
-        </w:rPr>
-        <w:t xml:space="preserve"> </w:t>
-      </w:r>
-      <w:r>
-        <w:rPr>
-          <w:szCs w:val="24"/>
-        </w:rPr>
-        <w:t>максимальное</w:t>
-      </w:r>
-      <w:r>
-        <w:rPr>
-          <w:szCs w:val="24"/>
-        </w:rPr>
-        <w:t xml:space="preserve"> </w:t>
-      </w:r>
-      <w:r>
-        <w:rPr>
-          <w:szCs w:val="24"/>
-        </w:rPr>
-        <w:t xml:space="preserve">удовольствие от </w:t>
-      </w:r>
-      <w:r>
-        <w:rPr>
-          <w:szCs w:val="24"/>
-        </w:rPr>
-        <w:t>написания программы</w:t>
-      </w:r>
-      <w:r>
-        <w:rPr>
-          <w:szCs w:val="24"/>
-        </w:rPr>
-        <w:t>.</w:t>
-      </w:r>
-    </w:p>
-    <w:p>
-      <w:pPr>
+        <w:t>Была проведена работа с файловой системой</w:t>
+      </w:r>
+      <w:r>
+        <w:rPr>
+          <w:szCs w:val="24"/>
+        </w:rPr>
+        <w:t>, были изучены способы взаимодействия с ней.</w:t>
+      </w:r>
+    </w:p>
+    <w:p>
+      <w:pPr>
+        <w:ind w:firstLine="0"/>
         <w:jc w:val="both"/>
         <w:rPr>
           <w:sz w:val="28"/>
           <w:szCs w:val="28"/>
         </w:rPr>
       </w:pPr>
-      <w:r>
-        <w:br w:type="page"/>
-      </w:r>
-    </w:p>
-    <w:p>
-      <w:pPr>
-        <w:pStyle w:val="aa"/>
-        <w:rPr>
-          <w:sz w:val="28"/>
-          <w:szCs w:val="28"/>
-        </w:rPr>
-      </w:pPr>
-      <w:bookmarkStart w:id="4" w:name="_Toc178339615"/>
-      <w:r>
-        <w:lastRenderedPageBreak/>
-        <w:t>Список литературы</w:t>
-      </w:r>
-      <w:bookmarkEnd w:id="4"/>
-    </w:p>
-    <w:p>
-      <w:pPr>
-        <w:numPr>
-          <w:ilvl w:val="0"/>
-          <w:numId w:val="2"/>
-        </w:numPr>
-        <w:ind w:left="0" w:firstLine="0"/>
-        <w:jc w:val="both"/>
-        <w:rPr>
-          <w:szCs w:val="24"/>
-        </w:rPr>
-      </w:pPr>
-      <w:r>
-        <w:rPr>
-          <w:szCs w:val="24"/>
-          <w:lang w:val="en-US"/>
-        </w:rPr>
-        <w:t>Oracle</w:t>
-      </w:r>
-      <w:r>
-        <w:rPr>
-          <w:szCs w:val="24"/>
-        </w:rPr>
-        <w:t xml:space="preserve"> </w:t>
-      </w:r>
-      <w:r>
-        <w:rPr>
-          <w:szCs w:val="24"/>
-          <w:lang w:val="en-US"/>
-        </w:rPr>
-        <w:t>Docs</w:t>
-      </w:r>
-      <w:r>
-        <w:rPr>
-          <w:szCs w:val="24"/>
-        </w:rPr>
-        <w:t xml:space="preserve">. </w:t>
-      </w:r>
-      <w:r>
-        <w:rPr>
-          <w:szCs w:val="24"/>
-        </w:rPr>
-        <w:t xml:space="preserve">Документация по языку программирования </w:t>
-      </w:r>
-      <w:r>
-        <w:rPr>
-          <w:szCs w:val="24"/>
-          <w:lang w:val="en-US"/>
-        </w:rPr>
-        <w:t>Java</w:t>
-      </w:r>
-      <w:r>
-        <w:rPr>
-          <w:szCs w:val="24"/>
-        </w:rPr>
-        <w:t>.</w:t>
-      </w:r>
-      <w:r>
-        <w:rPr>
-          <w:szCs w:val="24"/>
-        </w:rPr>
-        <w:t xml:space="preserve"> Версия 17. [Электронный ресурс]</w:t>
-      </w:r>
-      <w:r>
-        <w:rPr>
-          <w:szCs w:val="24"/>
-        </w:rPr>
-        <w:t xml:space="preserve"> – Режим доступа: </w:t>
-      </w:r>
-      <w:hyperlink r:id="rId10" w:history="1">
-        <w:r>
-          <w:rPr>
-            <w:rStyle w:val="ac"/>
-            <w:szCs w:val="24"/>
-          </w:rPr>
-          <w:t>https://docs.oracle.com/en/java/</w:t>
-        </w:r>
-        <w:r>
-          <w:rPr>
-            <w:rStyle w:val="ac"/>
-            <w:szCs w:val="24"/>
-          </w:rPr>
-          <w:br/>
-        </w:r>
-        <w:proofErr w:type="spellStart"/>
-        <w:r>
-          <w:rPr>
-            <w:rStyle w:val="ac"/>
-            <w:szCs w:val="24"/>
-          </w:rPr>
-          <w:t>javase</w:t>
-        </w:r>
-        <w:proofErr w:type="spellEnd"/>
-        <w:r>
-          <w:rPr>
-            <w:rStyle w:val="ac"/>
-            <w:szCs w:val="24"/>
-          </w:rPr>
-          <w:t>/17/</w:t>
-        </w:r>
-        <w:proofErr w:type="spellStart"/>
-        <w:r>
-          <w:rPr>
-            <w:rStyle w:val="ac"/>
-            <w:szCs w:val="24"/>
-          </w:rPr>
-          <w:t>docs</w:t>
-        </w:r>
-        <w:proofErr w:type="spellEnd"/>
-        <w:r>
-          <w:rPr>
-            <w:rStyle w:val="ac"/>
-            <w:szCs w:val="24"/>
-          </w:rPr>
-          <w:t>/</w:t>
-        </w:r>
-        <w:proofErr w:type="spellStart"/>
-        <w:r>
-          <w:rPr>
-            <w:rStyle w:val="ac"/>
-            <w:szCs w:val="24"/>
-          </w:rPr>
-          <w:t>api</w:t>
-        </w:r>
-        <w:proofErr w:type="spellEnd"/>
-        <w:r>
-          <w:rPr>
-            <w:rStyle w:val="ac"/>
-            <w:szCs w:val="24"/>
-          </w:rPr>
-          <w:t>/index.html</w:t>
-        </w:r>
-      </w:hyperlink>
-    </w:p>
-    <w:p>
-      <w:pPr>
-        <w:numPr>
-          <w:ilvl w:val="0"/>
-          <w:numId w:val="2"/>
-        </w:numPr>
-        <w:ind w:left="0" w:firstLine="0"/>
-        <w:jc w:val="both"/>
-        <w:rPr>
-          <w:szCs w:val="24"/>
-        </w:rPr>
-      </w:pPr>
-      <w:r>
-        <w:rPr>
-          <w:szCs w:val="24"/>
-        </w:rPr>
-        <w:t>Балакшин П.В.</w:t>
-      </w:r>
-      <w:r>
-        <w:rPr>
-          <w:szCs w:val="24"/>
-        </w:rPr>
-        <w:t>,</w:t>
-      </w:r>
-      <w:r>
-        <w:rPr>
-          <w:szCs w:val="24"/>
-        </w:rPr>
-        <w:t xml:space="preserve"> Соснин</w:t>
-      </w:r>
-      <w:r>
-        <w:rPr>
-          <w:szCs w:val="24"/>
-        </w:rPr>
-        <w:t xml:space="preserve"> </w:t>
-      </w:r>
-      <w:r>
-        <w:rPr>
-          <w:szCs w:val="24"/>
-        </w:rPr>
-        <w:t>В.В.</w:t>
-      </w:r>
-      <w:r>
-        <w:rPr>
-          <w:szCs w:val="24"/>
-        </w:rPr>
-        <w:t xml:space="preserve"> Информатика. Методическое пособие</w:t>
-      </w:r>
-      <w:r>
-        <w:rPr>
-          <w:szCs w:val="24"/>
-        </w:rPr>
-        <w:t xml:space="preserve">.  – Режим доступа: </w:t>
-      </w:r>
-      <w:hyperlink r:id="rId11" w:history="1">
-        <w:r>
-          <w:rPr>
-            <w:rStyle w:val="ac"/>
-            <w:szCs w:val="24"/>
-          </w:rPr>
-          <w:t>https://picloud.pw/media/resources/posts/2018/02/19/%D0%9C%D0%B5%D1%82%</w:t>
-        </w:r>
-        <w:r>
-          <w:rPr>
-            <w:rStyle w:val="ac"/>
-            <w:szCs w:val="24"/>
-          </w:rPr>
-          <w:br/>
-          <w:t>D0%BE%D0%B4%D0%B8%D1%87%D0%BA%D0%B0.pdf</w:t>
-        </w:r>
-      </w:hyperlink>
-    </w:p>
-    <w:p>
-      <w:pPr>
-        <w:ind w:firstLine="0"/>
-        <w:jc w:val="both"/>
-        <w:rPr>
-          <w:szCs w:val="24"/>
-        </w:rPr>
-      </w:pPr>
-    </w:p>
-    <w:p>
-      <w:pPr>
-        <w:ind w:firstLine="0"/>
-        <w:jc w:val="both"/>
-        <w:rPr>
-          <w:szCs w:val="24"/>
-        </w:rPr>
-      </w:pPr>
-    </w:p>
-    <w:p>
-      <w:pPr>
-        <w:ind w:firstLine="0"/>
-        <w:jc w:val="both"/>
-        <w:rPr>
-          <w:szCs w:val="24"/>
-        </w:rPr>
-      </w:pPr>
     </w:p>
     <w:sectPr>
-      <w:footerReference w:type="default" r:id="rId12"/>
-      <w:footerReference w:type="first" r:id="rId13"/>
+      <w:footerReference w:type="default" r:id="rId15"/>
+      <w:footerReference w:type="first" r:id="rId16"/>
       <w:pgSz w:w="11906" w:h="16838"/>
       <w:pgMar w:top="1134" w:right="850" w:bottom="1134" w:left="1701" w:header="0" w:footer="705" w:gutter="0"/>
       <w:cols w:space="720"/>

</xml_diff>